<commit_message>
19.11.2020: SUbmission of TWC article + new administrative stuffs + Imperfec channel state information: beginning of Matlab Code
</commit_message>
<xml_diff>
--- a/Notes/Planning November 2020.docx
+++ b/Notes/Planning November 2020.docx
@@ -113,10 +113,59 @@
         <w:t>avec quelques slides histoire de voir s’ils ont des idées</w:t>
       </w:r>
     </w:p>
-    <w:p/>
     <w:p>
       <w:pPr>
         <w:rPr>
+          <w:lang w:val="en-US"/>
+        </w:rPr>
+      </w:pPr>
+      <w:r>
+        <w:rPr>
+          <w:lang w:val="en-US"/>
+        </w:rPr>
+        <w:t xml:space="preserve">Study of correlation (spatial) </w:t>
+      </w:r>
+      <w:proofErr w:type="spellStart"/>
+      <w:r>
+        <w:rPr>
+          <w:lang w:val="en-US"/>
+        </w:rPr>
+        <w:t>cfr</w:t>
+      </w:r>
+      <w:proofErr w:type="spellEnd"/>
+      <w:r>
+        <w:rPr>
+          <w:lang w:val="en-US"/>
+        </w:rPr>
+        <w:t xml:space="preserve"> </w:t>
+      </w:r>
+      <w:proofErr w:type="spellStart"/>
+      <w:proofErr w:type="gramStart"/>
+      <w:r>
+        <w:rPr>
+          <w:lang w:val="en-US"/>
+        </w:rPr>
+        <w:t>F.Rottenberg</w:t>
+      </w:r>
+      <w:proofErr w:type="spellEnd"/>
+      <w:proofErr w:type="gramEnd"/>
+      <w:r>
+        <w:rPr>
+          <w:lang w:val="en-US"/>
+        </w:rPr>
+        <w:t xml:space="preserve"> work and other </w:t>
+      </w:r>
+    </w:p>
+    <w:p>
+      <w:pPr>
+        <w:rPr>
+          <w:lang w:val="en-US"/>
+        </w:rPr>
+      </w:pPr>
+    </w:p>
+    <w:p>
+      <w:pPr>
+        <w:rPr>
           <w:u w:val="single"/>
         </w:rPr>
       </w:pPr>
@@ -142,20 +191,37 @@
       </w:r>
     </w:p>
     <w:p>
+      <w:pPr>
+        <w:rPr>
+          <w:color w:val="00B050"/>
+        </w:rPr>
+      </w:pPr>
       <w:proofErr w:type="spellStart"/>
       <w:r>
+        <w:rPr>
+          <w:color w:val="00B050"/>
+        </w:rPr>
         <w:t>Robustness</w:t>
       </w:r>
       <w:proofErr w:type="spellEnd"/>
       <w:r>
+        <w:rPr>
+          <w:color w:val="00B050"/>
+        </w:rPr>
         <w:t xml:space="preserve"> </w:t>
       </w:r>
       <w:proofErr w:type="spellStart"/>
       <w:r>
+        <w:rPr>
+          <w:color w:val="00B050"/>
+        </w:rPr>
         <w:t>imperfect</w:t>
       </w:r>
       <w:proofErr w:type="spellEnd"/>
       <w:r>
+        <w:rPr>
+          <w:color w:val="00B050"/>
+        </w:rPr>
         <w:t xml:space="preserve"> CSI</w:t>
       </w:r>
     </w:p>

</xml_diff>

<commit_message>
Presentation Imperfect CSI + code frequency correlation + Submitted version of TWC article
</commit_message>
<xml_diff>
--- a/Notes/Planning November 2020.docx
+++ b/Notes/Planning November 2020.docx
@@ -256,6 +256,639 @@
       </w:r>
     </w:p>
     <w:p/>
+    <w:p/>
+    <w:p/>
+    <w:p>
+      <w:pPr>
+        <w:rPr>
+          <w:b/>
+          <w:bCs/>
+          <w:u w:val="single"/>
+        </w:rPr>
+      </w:pPr>
+      <w:r>
+        <w:rPr>
+          <w:b/>
+          <w:bCs/>
+          <w:u w:val="single"/>
+        </w:rPr>
+        <w:t>Réunion Julien 20/11/2020 :</w:t>
+      </w:r>
+    </w:p>
+    <w:p>
+      <w:r>
+        <w:rPr>
+          <w:u w:val="single"/>
+        </w:rPr>
+        <w:t>1 Papier sur les imperfections :</w:t>
+      </w:r>
+      <w:r>
+        <w:br/>
+      </w:r>
+      <w:r>
+        <w:t xml:space="preserve">Imperfection : Effet du canal dans </w:t>
+      </w:r>
+      <w:r>
+        <w:t xml:space="preserve">le scenario du papier 1. </w:t>
+      </w:r>
+    </w:p>
+    <w:p>
+      <w:proofErr w:type="spellStart"/>
+      <w:r>
+        <w:t>Reexpliquer</w:t>
+      </w:r>
+      <w:proofErr w:type="spellEnd"/>
+      <w:r>
+        <w:t xml:space="preserve"> schéma et </w:t>
+      </w:r>
+      <w:proofErr w:type="spellStart"/>
+      <w:r>
+        <w:t>assumptions</w:t>
+      </w:r>
+      <w:proofErr w:type="spellEnd"/>
+      <w:r>
+        <w:t xml:space="preserve"> concept </w:t>
+      </w:r>
+      <w:r>
+        <w:sym w:font="Wingdings" w:char="F0E0"/>
+      </w:r>
+      <w:r>
+        <w:t xml:space="preserve"> donner la formule </w:t>
+      </w:r>
+      <w:r>
+        <w:t>u</w:t>
+      </w:r>
+      <w:r>
+        <w:t xml:space="preserve"> SR </w:t>
+      </w:r>
+      <w:r>
+        <w:sym w:font="Wingdings" w:char="F0E0"/>
+      </w:r>
+      <w:r>
+        <w:t xml:space="preserve"> </w:t>
+      </w:r>
+      <w:proofErr w:type="spellStart"/>
+      <w:r>
+        <w:t>Eve</w:t>
+      </w:r>
+      <w:proofErr w:type="spellEnd"/>
+      <w:r>
+        <w:t xml:space="preserve"> SINR va pas changer et SINR de Bob va changer et là le </w:t>
+      </w:r>
+      <w:proofErr w:type="spellStart"/>
+      <w:r>
+        <w:t>redériver</w:t>
+      </w:r>
+      <w:proofErr w:type="spellEnd"/>
+      <w:r>
+        <w:t xml:space="preserve"> + état de l’art </w:t>
+      </w:r>
+      <w:proofErr w:type="spellStart"/>
+      <w:r>
+        <w:t>imperfect</w:t>
+      </w:r>
+      <w:proofErr w:type="spellEnd"/>
+      <w:r>
+        <w:t xml:space="preserve"> CSI . </w:t>
+      </w:r>
+      <w:r>
+        <w:sym w:font="Wingdings" w:char="F0E0"/>
+      </w:r>
+      <w:r>
+        <w:t xml:space="preserve"> puissance de l’erreur : </w:t>
+      </w:r>
+      <w:r>
+        <w:rPr>
+          <w:color w:val="FF0000"/>
+        </w:rPr>
+        <w:t>voir comment les gens modélisent </w:t>
+      </w:r>
+      <w:r>
+        <w:t xml:space="preserve">: va dépendre de : combien de pilot pour estimer le canal ? l’environnement : à quel point il est </w:t>
+      </w:r>
+      <w:proofErr w:type="spellStart"/>
+      <w:r>
+        <w:t>fast</w:t>
+      </w:r>
+      <w:proofErr w:type="spellEnd"/>
+      <w:r>
+        <w:t xml:space="preserve"> fading ? Voir en fonction du schéma de communication , des normes : LTE , 5G,… ? Mail @Philippe / </w:t>
+      </w:r>
+      <w:proofErr w:type="spellStart"/>
+      <w:r>
+        <w:t>Rottenberg</w:t>
+      </w:r>
+      <w:proofErr w:type="spellEnd"/>
+      <w:r>
+        <w:t>.</w:t>
+      </w:r>
+    </w:p>
+    <w:p>
+      <w:r>
+        <w:t xml:space="preserve">Erreur typique : LS </w:t>
+      </w:r>
+      <w:proofErr w:type="spellStart"/>
+      <w:r>
+        <w:t>estimate</w:t>
+      </w:r>
+      <w:proofErr w:type="spellEnd"/>
+      <w:r>
+        <w:t xml:space="preserve"> : pilot reçu / pilot envoyé </w:t>
+      </w:r>
+    </w:p>
+    <w:p>
+      <w:r>
+        <w:t>En plus de ca : comment les pilots sont envoyé</w:t>
+      </w:r>
+      <w:r>
+        <w:t>s</w:t>
+      </w:r>
+      <w:r>
+        <w:t xml:space="preserve"> car OFDM ? car sous porteuses corrélées en réalité. </w:t>
+      </w:r>
+      <w:r>
+        <w:t xml:space="preserve">En réalité, pilot pas envoyé sur toutes les sous porteuses </w:t>
+      </w:r>
+    </w:p>
+    <w:p>
+      <w:r>
+        <w:sym w:font="Wingdings" w:char="F0E0"/>
+      </w:r>
+      <w:r>
+        <w:t xml:space="preserve"> idée : erreur sur estimation , dans quelle limite (erreur à partir de laquelle SR &lt; 0 ) on arrive à </w:t>
+      </w:r>
+      <w:proofErr w:type="spellStart"/>
+      <w:r>
+        <w:t>tjs</w:t>
+      </w:r>
+      <w:proofErr w:type="spellEnd"/>
+      <w:r>
+        <w:t xml:space="preserve"> avoir SR &gt; 0 </w:t>
+      </w:r>
+      <w:r>
+        <w:sym w:font="Wingdings" w:char="F0E0"/>
+      </w:r>
+      <w:r>
+        <w:t xml:space="preserve"> pas se mettre dans un scénario précis</w:t>
+      </w:r>
+    </w:p>
+    <w:p/>
+    <w:p>
+      <w:r>
+        <w:t xml:space="preserve">NB : dans notre schéma : comme sous porteuses </w:t>
+      </w:r>
+      <w:proofErr w:type="spellStart"/>
+      <w:r>
+        <w:t>décorrélées</w:t>
+      </w:r>
+      <w:proofErr w:type="spellEnd"/>
+      <w:r>
+        <w:t xml:space="preserve"> , dans notre schéma on </w:t>
+      </w:r>
+      <w:proofErr w:type="spellStart"/>
+      <w:r>
+        <w:t>envoit</w:t>
+      </w:r>
+      <w:proofErr w:type="spellEnd"/>
+      <w:r>
+        <w:t xml:space="preserve"> un pilot sur toutes les sous porteuses </w:t>
+      </w:r>
+    </w:p>
+    <w:p/>
+    <w:p>
+      <w:pPr>
+        <w:rPr>
+          <w:u w:val="single"/>
+        </w:rPr>
+      </w:pPr>
+      <w:r>
+        <w:rPr>
+          <w:u w:val="single"/>
+        </w:rPr>
+        <w:t xml:space="preserve">2eme Papier avec corrélation : </w:t>
+      </w:r>
+    </w:p>
+    <w:p>
+      <w:r>
+        <w:t>Étude corrélation spatiale/fréquentielle</w:t>
+      </w:r>
+      <w:r>
+        <w:t xml:space="preserve"> en SISO</w:t>
+      </w:r>
+      <w:r>
+        <w:t xml:space="preserve"> : </w:t>
+      </w:r>
+      <w:proofErr w:type="spellStart"/>
+      <w:r>
+        <w:t>etudier</w:t>
+      </w:r>
+      <w:proofErr w:type="spellEnd"/>
+      <w:r>
+        <w:t xml:space="preserve"> effet du canal dans un scénario donné.</w:t>
+      </w:r>
+    </w:p>
+    <w:p>
+      <w:r>
+        <w:t>Corrélation spatiale dépend de l’</w:t>
+      </w:r>
+      <w:proofErr w:type="spellStart"/>
+      <w:r>
+        <w:t>angular</w:t>
+      </w:r>
+      <w:proofErr w:type="spellEnd"/>
+      <w:r>
+        <w:t xml:space="preserve"> </w:t>
+      </w:r>
+      <w:proofErr w:type="spellStart"/>
+      <w:r>
+        <w:t>spectrum</w:t>
+      </w:r>
+      <w:proofErr w:type="spellEnd"/>
+      <w:r>
+        <w:t xml:space="preserve"> \phi. Voir avec F. </w:t>
+      </w:r>
+      <w:proofErr w:type="spellStart"/>
+      <w:r>
+        <w:t>Rottenberg</w:t>
+      </w:r>
+      <w:proofErr w:type="spellEnd"/>
+      <w:r>
+        <w:t xml:space="preserve"> pour avoir modèle des puissances reçues en fonction de rho spatiale. </w:t>
+      </w:r>
+      <w:r>
+        <w:t xml:space="preserve"> </w:t>
+      </w:r>
+    </w:p>
+    <w:p>
+      <w:r>
+        <w:t xml:space="preserve">Corrélation </w:t>
+      </w:r>
+      <w:proofErr w:type="spellStart"/>
+      <w:r>
+        <w:t>fréq</w:t>
+      </w:r>
+      <w:proofErr w:type="spellEnd"/>
+      <w:r>
+        <w:t xml:space="preserve"> SISO: </w:t>
+      </w:r>
+      <w:proofErr w:type="spellStart"/>
+      <w:r>
+        <w:t>a</w:t>
+      </w:r>
+      <w:proofErr w:type="spellEnd"/>
+      <w:r>
+        <w:t xml:space="preserve"> partir de quelle </w:t>
+      </w:r>
+      <w:proofErr w:type="spellStart"/>
+      <w:r>
+        <w:t>correlation</w:t>
+      </w:r>
+      <w:proofErr w:type="spellEnd"/>
+      <w:r>
+        <w:t xml:space="preserve"> </w:t>
+      </w:r>
+      <w:proofErr w:type="spellStart"/>
+      <w:r>
+        <w:t>frequentielle</w:t>
+      </w:r>
+      <w:proofErr w:type="spellEnd"/>
+      <w:r>
+        <w:t xml:space="preserve"> le SR &lt; 0. </w:t>
+      </w:r>
+    </w:p>
+    <w:p>
+      <w:r>
+        <w:t xml:space="preserve">Corrélation spatiale SISO : pas tellement d’intérêt car dépend que de l’environnement et on sait pas d’avance où se trouve </w:t>
+      </w:r>
+      <w:proofErr w:type="spellStart"/>
+      <w:r>
+        <w:t>Eve</w:t>
+      </w:r>
+      <w:proofErr w:type="spellEnd"/>
+      <w:r>
+        <w:t xml:space="preserve">. </w:t>
+      </w:r>
+    </w:p>
+    <w:p>
+      <w:r>
+        <w:t xml:space="preserve">Corrélation spatiale SIMO : là plus d’intérêt. </w:t>
+      </w:r>
+    </w:p>
+    <w:p>
+      <w:r>
+        <w:t>Si on prend en compte la corrélation : on pourrait l’inclure en analytique sur les 3 décodeurs. Voir comment relier corrélations spatiale + fréquentielle analytiquement</w:t>
+      </w:r>
+    </w:p>
+    <w:p>
+      <w:pPr>
+        <w:rPr>
+          <w:u w:val="single"/>
+        </w:rPr>
+      </w:pPr>
+    </w:p>
+    <w:p>
+      <w:pPr>
+        <w:rPr>
+          <w:u w:val="single"/>
+        </w:rPr>
+      </w:pPr>
+      <w:proofErr w:type="spellStart"/>
+      <w:r>
+        <w:rPr>
+          <w:u w:val="single"/>
+        </w:rPr>
+        <w:lastRenderedPageBreak/>
+        <w:t>Letter</w:t>
+      </w:r>
+      <w:proofErr w:type="spellEnd"/>
+      <w:r>
+        <w:rPr>
+          <w:u w:val="single"/>
+        </w:rPr>
+        <w:t xml:space="preserve"> sur gros décodeurs :</w:t>
+      </w:r>
+    </w:p>
+    <w:p>
+      <w:proofErr w:type="spellStart"/>
+      <w:r>
+        <w:t>Eve</w:t>
+      </w:r>
+      <w:proofErr w:type="spellEnd"/>
+      <w:r>
+        <w:t xml:space="preserve"> SISO avec </w:t>
+      </w:r>
+      <w:proofErr w:type="spellStart"/>
+      <w:r>
+        <w:t>bcp</w:t>
+      </w:r>
+      <w:proofErr w:type="spellEnd"/>
+      <w:r>
+        <w:t xml:space="preserve"> de connaissances </w:t>
+      </w:r>
+      <w:r>
+        <w:t>(</w:t>
+      </w:r>
+      <w:r>
+        <w:t xml:space="preserve">ou </w:t>
+      </w:r>
+      <w:proofErr w:type="spellStart"/>
+      <w:r>
+        <w:t>Eve</w:t>
+      </w:r>
+      <w:proofErr w:type="spellEnd"/>
+      <w:r>
+        <w:t xml:space="preserve"> SIMO </w:t>
+      </w:r>
+      <w:r>
+        <w:t xml:space="preserve">avec corrélation des antennes RX ou </w:t>
+      </w:r>
+      <w:proofErr w:type="spellStart"/>
+      <w:r>
+        <w:t>décorrelation</w:t>
+      </w:r>
+      <w:proofErr w:type="spellEnd"/>
+      <w:r>
+        <w:t xml:space="preserve"> des antennes RX (multi </w:t>
+      </w:r>
+      <w:proofErr w:type="spellStart"/>
+      <w:r>
+        <w:t>eavesdropper</w:t>
+      </w:r>
+      <w:proofErr w:type="spellEnd"/>
+      <w:r>
+        <w:t>) ?)</w:t>
+      </w:r>
+    </w:p>
+    <w:p>
+      <w:r>
+        <w:t>Comme c’est numérique et pas analytique : montrer les courbes avec plusieurs scénarios (par exemple faire varier BOR/SNR)</w:t>
+      </w:r>
+    </w:p>
+    <w:p/>
+    <w:p>
+      <w:pPr>
+        <w:rPr>
+          <w:u w:val="single"/>
+        </w:rPr>
+      </w:pPr>
+      <w:r>
+        <w:rPr>
+          <w:u w:val="single"/>
+        </w:rPr>
+        <w:t>Contexte MIMO</w:t>
+      </w:r>
+      <w:r>
+        <w:rPr>
+          <w:u w:val="single"/>
+        </w:rPr>
+        <w:t> :</w:t>
+      </w:r>
+    </w:p>
+    <w:p>
+      <w:proofErr w:type="spellStart"/>
+      <w:r>
+        <w:t>Etat</w:t>
+      </w:r>
+      <w:proofErr w:type="spellEnd"/>
+      <w:r>
+        <w:t xml:space="preserve"> de l’art MIMO à faire ASAP. </w:t>
+      </w:r>
+    </w:p>
+    <w:p/>
+    <w:p>
+      <w:pPr>
+        <w:rPr>
+          <w:u w:val="single"/>
+        </w:rPr>
+      </w:pPr>
+      <w:r>
+        <w:rPr>
+          <w:u w:val="single"/>
+        </w:rPr>
+        <w:t>Ordre de priorité dans les choses à faire :</w:t>
+      </w:r>
+    </w:p>
+    <w:p>
+      <w:r>
+        <w:t>1 . article 1</w:t>
+      </w:r>
+    </w:p>
+    <w:p>
+      <w:r>
+        <w:t xml:space="preserve">2 . </w:t>
+      </w:r>
+      <w:proofErr w:type="spellStart"/>
+      <w:r>
+        <w:t>Imperfect</w:t>
+      </w:r>
+      <w:proofErr w:type="spellEnd"/>
+      <w:r>
+        <w:t xml:space="preserve"> CSI dérivation </w:t>
+      </w:r>
+      <w:r>
+        <w:sym w:font="Wingdings" w:char="F0E0"/>
+      </w:r>
+      <w:r>
+        <w:t xml:space="preserve"> présenter les résultats et montrer à Philippe </w:t>
+      </w:r>
+    </w:p>
+    <w:p>
+      <w:r>
+        <w:t xml:space="preserve">3 . </w:t>
+      </w:r>
+      <w:proofErr w:type="spellStart"/>
+      <w:r>
+        <w:t>Etat</w:t>
+      </w:r>
+      <w:proofErr w:type="spellEnd"/>
+      <w:r>
+        <w:t xml:space="preserve"> de l’art MIMO en // </w:t>
+      </w:r>
+    </w:p>
+    <w:p>
+      <w:r>
+        <w:t xml:space="preserve">4 . </w:t>
+      </w:r>
+      <w:proofErr w:type="spellStart"/>
+      <w:r>
+        <w:t>Letter</w:t>
+      </w:r>
+      <w:proofErr w:type="spellEnd"/>
+      <w:r>
+        <w:t xml:space="preserve"> gros décodeurs. </w:t>
+      </w:r>
+    </w:p>
+    <w:p/>
+    <w:p>
+      <w:r>
+        <w:sym w:font="Wingdings" w:char="F0E0"/>
+      </w:r>
+      <w:r>
+        <w:t xml:space="preserve"> envoyer mail pour présentation ICSI. Influence imperfection estimation du canal. </w:t>
+      </w:r>
+    </w:p>
+    <w:p/>
+    <w:p>
+      <w:r>
+        <w:t xml:space="preserve">Contacter </w:t>
+      </w:r>
+      <w:proofErr w:type="spellStart"/>
+      <w:r>
+        <w:t>Rouach</w:t>
+      </w:r>
+      <w:proofErr w:type="spellEnd"/>
+      <w:r>
+        <w:t xml:space="preserve">. </w:t>
+      </w:r>
+    </w:p>
+    <w:p>
+      <w:r>
+        <w:t xml:space="preserve"> </w:t>
+      </w:r>
+    </w:p>
+    <w:p>
+      <w:r>
+        <w:t xml:space="preserve">Soutenance : septembre 2021 </w:t>
+      </w:r>
+      <w:r>
+        <w:sym w:font="Wingdings" w:char="F0E0"/>
+      </w:r>
+      <w:r>
+        <w:t xml:space="preserve"> manuscrit début juillet </w:t>
+      </w:r>
+      <w:r>
+        <w:sym w:font="Wingdings" w:char="F0E0"/>
+      </w:r>
+      <w:r>
+        <w:t xml:space="preserve"> rédaction </w:t>
+      </w:r>
+    </w:p>
+    <w:p/>
+    <w:p/>
+    <w:p>
+      <w:pPr>
+        <w:rPr>
+          <w:b/>
+          <w:bCs/>
+          <w:lang w:val="en-US"/>
+        </w:rPr>
+      </w:pPr>
+      <w:r>
+        <w:rPr>
+          <w:b/>
+          <w:bCs/>
+          <w:lang w:val="en-US"/>
+        </w:rPr>
+        <w:t xml:space="preserve">Réunion F. </w:t>
+      </w:r>
+      <w:proofErr w:type="spellStart"/>
+      <w:proofErr w:type="gramStart"/>
+      <w:r>
+        <w:rPr>
+          <w:b/>
+          <w:bCs/>
+          <w:lang w:val="en-US"/>
+        </w:rPr>
+        <w:t>Rottenberg</w:t>
+      </w:r>
+      <w:proofErr w:type="spellEnd"/>
+      <w:r>
+        <w:rPr>
+          <w:b/>
+          <w:bCs/>
+          <w:lang w:val="en-US"/>
+        </w:rPr>
+        <w:t> :</w:t>
+      </w:r>
+      <w:proofErr w:type="gramEnd"/>
+      <w:r>
+        <w:rPr>
+          <w:b/>
+          <w:bCs/>
+          <w:lang w:val="en-US"/>
+        </w:rPr>
+        <w:t xml:space="preserve"> </w:t>
+      </w:r>
+      <w:r>
+        <w:rPr>
+          <w:b/>
+          <w:bCs/>
+          <w:lang w:val="en-US"/>
+        </w:rPr>
+        <w:t xml:space="preserve">25/11/2020 </w:t>
+      </w:r>
+      <w:r>
+        <w:rPr>
+          <w:b/>
+          <w:bCs/>
+          <w:lang w:val="en-US"/>
+        </w:rPr>
+        <w:sym w:font="Wingdings" w:char="F0E0"/>
+      </w:r>
+      <w:r>
+        <w:rPr>
+          <w:b/>
+          <w:bCs/>
+          <w:lang w:val="en-US"/>
+        </w:rPr>
+        <w:t xml:space="preserve"> </w:t>
+      </w:r>
+      <w:r>
+        <w:rPr>
+          <w:b/>
+          <w:bCs/>
+          <w:lang w:val="en-US"/>
+        </w:rPr>
+        <w:t xml:space="preserve">correlation in S(M)IS(M)O </w:t>
+      </w:r>
+    </w:p>
+    <w:p>
+      <w:pPr>
+        <w:rPr>
+          <w:lang w:val="en-US"/>
+        </w:rPr>
+      </w:pPr>
+    </w:p>
     <w:sectPr>
       <w:pgSz w:w="11906" w:h="16838"/>
       <w:pgMar w:top="1417" w:right="1417" w:bottom="1417" w:left="1417" w:header="708" w:footer="708" w:gutter="0"/>

</xml_diff>

<commit_message>
Admin tasks + new code for frequency correlation in SISO systems
</commit_message>
<xml_diff>
--- a/Notes/Planning November 2020.docx
+++ b/Notes/Planning November 2020.docx
@@ -714,21 +714,41 @@
       </w:r>
     </w:p>
     <w:p>
-      <w:r>
+      <w:pPr>
+        <w:rPr>
+          <w:color w:val="FF0000"/>
+        </w:rPr>
+      </w:pPr>
+      <w:r>
+        <w:rPr>
+          <w:color w:val="FF0000"/>
+        </w:rPr>
         <w:t xml:space="preserve">2 . </w:t>
       </w:r>
       <w:proofErr w:type="spellStart"/>
       <w:r>
+        <w:rPr>
+          <w:color w:val="FF0000"/>
+        </w:rPr>
         <w:t>Imperfect</w:t>
       </w:r>
       <w:proofErr w:type="spellEnd"/>
       <w:r>
+        <w:rPr>
+          <w:color w:val="FF0000"/>
+        </w:rPr>
         <w:t xml:space="preserve"> CSI dérivation </w:t>
       </w:r>
       <w:r>
+        <w:rPr>
+          <w:color w:val="FF0000"/>
+        </w:rPr>
         <w:sym w:font="Wingdings" w:char="F0E0"/>
       </w:r>
       <w:r>
+        <w:rPr>
+          <w:color w:val="FF0000"/>
+        </w:rPr>
         <w:t xml:space="preserve"> présenter les résultats et montrer à Philippe </w:t>
       </w:r>
     </w:p>

</xml_diff>